<commit_message>
added sorting and changed templates
</commit_message>
<xml_diff>
--- a/modelosuh/modelofaceco.docx
+++ b/modelosuh/modelofaceco.docx
@@ -1,6 +1,6 @@
 
 <file path=word/document.xml><?xml version="1.0" encoding="utf-8"?>
-<w:document xmlns:wpc="http://schemas.microsoft.com/office/word/2010/wordprocessingCanvas" xmlns:cx="http://schemas.microsoft.com/office/drawing/2014/chartex" xmlns:cx1="http://schemas.microsoft.com/office/drawing/2015/9/8/chartex" xmlns:cx2="http://schemas.microsoft.com/office/drawing/2015/10/21/chartex" xmlns:cx3="http://schemas.microsoft.com/office/drawing/2016/5/9/chartex" xmlns:cx4="http://schemas.microsoft.com/office/drawing/2016/5/10/chartex" xmlns:cx5="http://schemas.microsoft.com/office/drawing/2016/5/11/chartex" xmlns:cx6="http://schemas.microsoft.com/office/drawing/2016/5/12/chartex" xmlns:cx7="http://schemas.microsoft.com/office/drawing/2016/5/13/chartex" xmlns:cx8="http://schemas.microsoft.com/office/drawing/2016/5/14/chartex" xmlns:mc="http://schemas.openxmlformats.org/markup-compatibility/2006" xmlns:aink="http://schemas.microsoft.com/office/drawing/2016/ink" xmlns:am3d="http://schemas.microsoft.com/office/drawing/2017/model3d" xmlns:o="urn:schemas-microsoft-com:office:office" xmlns:r="http://schemas.openxmlformats.org/officeDocument/2006/relationships" xmlns:m="http://schemas.openxmlformats.org/officeDocument/2006/math" xmlns:v="urn:schemas-microsoft-com:vml" xmlns:wp14="http://schemas.microsoft.com/office/word/2010/wordprocessingDrawing" xmlns:wp="http://schemas.openxmlformats.org/drawingml/2006/wordprocessingDrawing" xmlns:w10="urn:schemas-microsoft-com:office:word" xmlns:w="http://schemas.openxmlformats.org/wordprocessingml/2006/main" xmlns:w14="http://schemas.microsoft.com/office/word/2010/wordml" xmlns:w15="http://schemas.microsoft.com/office/word/2012/wordml" xmlns:w16cex="http://schemas.microsoft.com/office/word/2018/wordml/cex" xmlns:w16cid="http://schemas.microsoft.com/office/word/2016/wordml/cid" xmlns:w16="http://schemas.microsoft.com/office/word/2018/wordml" xmlns:w16sdtdh="http://schemas.microsoft.com/office/word/2020/wordml/sdtdatahash" xmlns:w16se="http://schemas.microsoft.com/office/word/2015/wordml/symex" xmlns:wpg="http://schemas.microsoft.com/office/word/2010/wordprocessingGroup" xmlns:wpi="http://schemas.microsoft.com/office/word/2010/wordprocessingInk" xmlns:wne="http://schemas.microsoft.com/office/word/2006/wordml" xmlns:wps="http://schemas.microsoft.com/office/word/2010/wordprocessingShape" mc:Ignorable="w14 w15 w16se w16cid w16 w16cex w16sdtdh wp14">
+<w:document xmlns:wpc="http://schemas.microsoft.com/office/word/2010/wordprocessingCanvas" xmlns:cx="http://schemas.microsoft.com/office/drawing/2014/chartex" xmlns:cx1="http://schemas.microsoft.com/office/drawing/2015/9/8/chartex" xmlns:cx2="http://schemas.microsoft.com/office/drawing/2015/10/21/chartex" xmlns:cx3="http://schemas.microsoft.com/office/drawing/2016/5/9/chartex" xmlns:cx4="http://schemas.microsoft.com/office/drawing/2016/5/10/chartex" xmlns:cx5="http://schemas.microsoft.com/office/drawing/2016/5/11/chartex" xmlns:cx6="http://schemas.microsoft.com/office/drawing/2016/5/12/chartex" xmlns:cx7="http://schemas.microsoft.com/office/drawing/2016/5/13/chartex" xmlns:cx8="http://schemas.microsoft.com/office/drawing/2016/5/14/chartex" xmlns:mc="http://schemas.openxmlformats.org/markup-compatibility/2006" xmlns:aink="http://schemas.microsoft.com/office/drawing/2016/ink" xmlns:am3d="http://schemas.microsoft.com/office/drawing/2017/model3d" xmlns:o="urn:schemas-microsoft-com:office:office" xmlns:oel="http://schemas.microsoft.com/office/2019/extlst" xmlns:r="http://schemas.openxmlformats.org/officeDocument/2006/relationships" xmlns:m="http://schemas.openxmlformats.org/officeDocument/2006/math" xmlns:v="urn:schemas-microsoft-com:vml" xmlns:wp14="http://schemas.microsoft.com/office/word/2010/wordprocessingDrawing" xmlns:wp="http://schemas.openxmlformats.org/drawingml/2006/wordprocessingDrawing" xmlns:w10="urn:schemas-microsoft-com:office:word" xmlns:w="http://schemas.openxmlformats.org/wordprocessingml/2006/main" xmlns:w14="http://schemas.microsoft.com/office/word/2010/wordml" xmlns:w15="http://schemas.microsoft.com/office/word/2012/wordml" xmlns:w16cex="http://schemas.microsoft.com/office/word/2018/wordml/cex" xmlns:w16cid="http://schemas.microsoft.com/office/word/2016/wordml/cid" xmlns:w16="http://schemas.microsoft.com/office/word/2018/wordml" xmlns:w16sdtdh="http://schemas.microsoft.com/office/word/2020/wordml/sdtdatahash" xmlns:w16se="http://schemas.microsoft.com/office/word/2015/wordml/symex" xmlns:wpg="http://schemas.microsoft.com/office/word/2010/wordprocessingGroup" xmlns:wpi="http://schemas.microsoft.com/office/word/2010/wordprocessingInk" xmlns:wne="http://schemas.microsoft.com/office/word/2006/wordml" xmlns:wps="http://schemas.microsoft.com/office/word/2010/wordprocessingShape" mc:Ignorable="w14 w15 w16se w16cid w16 w16cex w16sdtdh wp14">
   <w:body>
     <w:p>
       <w:pPr>
@@ -18,30 +18,12 @@
         </w:rPr>
         <w:t xml:space="preserve">CERTIFICO que los presentes programas que constan de </w:t>
       </w:r>
-      <w:proofErr w:type="gramStart"/>
-      <w:r>
-        <w:rPr>
-          <w:rFonts w:ascii="Times New Roman" w:hAnsi="Times New Roman" w:cs="Times New Roman"/>
-          <w:lang w:val="es-ES"/>
-        </w:rPr>
-        <w:t xml:space="preserve">{{ </w:t>
-      </w:r>
-      <w:proofErr w:type="spellStart"/>
-      <w:r>
-        <w:rPr>
-          <w:rFonts w:ascii="Times New Roman" w:hAnsi="Times New Roman" w:cs="Times New Roman"/>
-          <w:lang w:val="es-ES"/>
-        </w:rPr>
-        <w:t>numfolios</w:t>
-      </w:r>
-      <w:proofErr w:type="spellEnd"/>
-      <w:proofErr w:type="gramEnd"/>
-      <w:r>
-        <w:rPr>
-          <w:rFonts w:ascii="Times New Roman" w:hAnsi="Times New Roman" w:cs="Times New Roman"/>
-          <w:lang w:val="es-ES"/>
-        </w:rPr>
-        <w:t xml:space="preserve"> }}</w:t>
+      <w:r>
+        <w:rPr>
+          <w:rFonts w:ascii="Times New Roman" w:hAnsi="Times New Roman" w:cs="Times New Roman"/>
+          <w:lang w:val="es-ES"/>
+        </w:rPr>
+        <w:t>{{ numfolios }}</w:t>
       </w:r>
       <w:r>
         <w:rPr>
@@ -55,23 +37,7 @@
           <w:rFonts w:ascii="Times New Roman" w:hAnsi="Times New Roman" w:cs="Times New Roman"/>
           <w:lang w:val="es-ES"/>
         </w:rPr>
-        <w:t xml:space="preserve">{{ </w:t>
-      </w:r>
-      <w:proofErr w:type="spellStart"/>
-      <w:r>
-        <w:rPr>
-          <w:rFonts w:ascii="Times New Roman" w:hAnsi="Times New Roman" w:cs="Times New Roman"/>
-          <w:lang w:val="es-ES"/>
-        </w:rPr>
-        <w:t>foliosletras</w:t>
-      </w:r>
-      <w:proofErr w:type="spellEnd"/>
-      <w:r>
-        <w:rPr>
-          <w:rFonts w:ascii="Times New Roman" w:hAnsi="Times New Roman" w:cs="Times New Roman"/>
-          <w:lang w:val="es-ES"/>
-        </w:rPr>
-        <w:t xml:space="preserve"> }}</w:t>
+        <w:t>{{ foliosletras }}</w:t>
       </w:r>
       <w:r>
         <w:rPr>
@@ -85,23 +51,7 @@
           <w:rFonts w:ascii="Times New Roman" w:hAnsi="Times New Roman" w:cs="Times New Roman"/>
           <w:lang w:val="es-ES"/>
         </w:rPr>
-        <w:t xml:space="preserve">{{ </w:t>
-      </w:r>
-      <w:proofErr w:type="spellStart"/>
-      <w:r>
-        <w:rPr>
-          <w:rFonts w:ascii="Times New Roman" w:hAnsi="Times New Roman" w:cs="Times New Roman"/>
-          <w:lang w:val="es-ES"/>
-        </w:rPr>
-        <w:t>asigLineas</w:t>
-      </w:r>
-      <w:proofErr w:type="spellEnd"/>
-      <w:r>
-        <w:rPr>
-          <w:rFonts w:ascii="Times New Roman" w:hAnsi="Times New Roman" w:cs="Times New Roman"/>
-          <w:lang w:val="es-ES"/>
-        </w:rPr>
-        <w:t xml:space="preserve"> }}</w:t>
+        <w:ptab w:relativeTo="margin" w:alignment="right" w:leader="hyphen"/>
       </w:r>
       <w:r>
         <w:rPr>
@@ -125,6 +75,13 @@
           <w:rFonts w:ascii="Times New Roman" w:hAnsi="Times New Roman" w:cs="Times New Roman"/>
           <w:lang w:val="es-ES"/>
         </w:rPr>
+        <w:t>{% for asig in asigList %}</w:t>
+      </w:r>
+      <w:r>
+        <w:rPr>
+          <w:rFonts w:ascii="Times New Roman" w:hAnsi="Times New Roman" w:cs="Times New Roman"/>
+          <w:lang w:val="es-ES"/>
+        </w:rPr>
         <w:t>{{</w:t>
       </w:r>
       <w:r>
@@ -132,24 +89,8 @@
           <w:rFonts w:ascii="Times New Roman" w:hAnsi="Times New Roman" w:cs="Times New Roman"/>
           <w:lang w:val="es-ES"/>
         </w:rPr>
-        <w:t xml:space="preserve">r </w:t>
-      </w:r>
-      <w:proofErr w:type="spellStart"/>
-      <w:r>
-        <w:rPr>
-          <w:rFonts w:ascii="Times New Roman" w:hAnsi="Times New Roman" w:cs="Times New Roman"/>
-          <w:lang w:val="es-ES"/>
-        </w:rPr>
-        <w:t>asig</w:t>
-      </w:r>
-      <w:r>
-        <w:rPr>
-          <w:rFonts w:ascii="Times New Roman" w:hAnsi="Times New Roman" w:cs="Times New Roman"/>
-          <w:lang w:val="es-ES"/>
-        </w:rPr>
-        <w:t>List</w:t>
-      </w:r>
-      <w:proofErr w:type="spellEnd"/>
+        <w:t xml:space="preserve"> asig}</w:t>
+      </w:r>
       <w:r>
         <w:rPr>
           <w:rFonts w:ascii="Times New Roman" w:hAnsi="Times New Roman" w:cs="Times New Roman"/>
@@ -162,7 +103,14 @@
           <w:rFonts w:ascii="Times New Roman" w:hAnsi="Times New Roman" w:cs="Times New Roman"/>
           <w:lang w:val="es-ES"/>
         </w:rPr>
-        <w:t>}</w:t>
+        <w:ptab w:relativeTo="margin" w:alignment="right" w:leader="hyphen"/>
+      </w:r>
+      <w:r>
+        <w:rPr>
+          <w:rFonts w:ascii="Times New Roman" w:hAnsi="Times New Roman" w:cs="Times New Roman"/>
+          <w:lang w:val="es-ES"/>
+        </w:rPr>
+        <w:t>{% endfor %}</w:t>
       </w:r>
       <w:r>
         <w:rPr>
@@ -212,7 +160,7 @@
           <w:rFonts w:ascii="Times New Roman" w:hAnsi="Times New Roman" w:cs="Times New Roman"/>
           <w:lang w:val="es-ES"/>
         </w:rPr>
-        <w:t>----------</w:t>
+        <w:ptab w:relativeTo="margin" w:alignment="right" w:leader="hyphen"/>
       </w:r>
       <w:r>
         <w:rPr>
@@ -236,21 +184,12 @@
         </w:rPr>
         <w:t xml:space="preserve"> </w:t>
       </w:r>
-      <w:proofErr w:type="gramStart"/>
-      <w:r>
-        <w:rPr>
-          <w:rFonts w:ascii="Times New Roman" w:hAnsi="Times New Roman" w:cs="Times New Roman"/>
-          <w:lang w:val="es-ES"/>
-        </w:rPr>
-        <w:t>{{ sexo</w:t>
-      </w:r>
-      <w:proofErr w:type="gramEnd"/>
-      <w:r>
-        <w:rPr>
-          <w:rFonts w:ascii="Times New Roman" w:hAnsi="Times New Roman" w:cs="Times New Roman"/>
-          <w:lang w:val="es-ES"/>
-        </w:rPr>
-        <w:t xml:space="preserve"> }}</w:t>
+      <w:r>
+        <w:rPr>
+          <w:rFonts w:ascii="Times New Roman" w:hAnsi="Times New Roman" w:cs="Times New Roman"/>
+          <w:lang w:val="es-ES"/>
+        </w:rPr>
+        <w:t>{{ sexo }}</w:t>
       </w:r>
       <w:r>
         <w:rPr>
@@ -299,83 +238,45 @@
           <w:rFonts w:ascii="Times New Roman" w:hAnsi="Times New Roman" w:cs="Times New Roman"/>
           <w:lang w:val="es-ES"/>
         </w:rPr>
-        <w:t xml:space="preserve">{{ </w:t>
-      </w:r>
-      <w:proofErr w:type="spellStart"/>
-      <w:r>
-        <w:rPr>
-          <w:rFonts w:ascii="Times New Roman" w:hAnsi="Times New Roman" w:cs="Times New Roman"/>
-          <w:lang w:val="es-ES"/>
-        </w:rPr>
-        <w:t>dni</w:t>
-      </w:r>
-      <w:proofErr w:type="spellEnd"/>
-      <w:r>
-        <w:rPr>
-          <w:rFonts w:ascii="Times New Roman" w:hAnsi="Times New Roman" w:cs="Times New Roman"/>
-          <w:lang w:val="es-ES"/>
-        </w:rPr>
-        <w:t xml:space="preserve"> }}</w:t>
-      </w:r>
-      <w:r>
-        <w:rPr>
-          <w:rFonts w:ascii="Times New Roman" w:hAnsi="Times New Roman" w:cs="Times New Roman"/>
-          <w:lang w:val="es-ES"/>
-        </w:rPr>
-        <w:t>, para ser presentado ante quien corresponda.</w:t>
-      </w:r>
-      <w:r>
-        <w:rPr>
-          <w:rFonts w:ascii="Times New Roman" w:hAnsi="Times New Roman" w:cs="Times New Roman"/>
-          <w:lang w:val="es-ES"/>
-        </w:rPr>
-        <w:t xml:space="preserve">{{ </w:t>
-      </w:r>
-      <w:proofErr w:type="spellStart"/>
-      <w:r>
-        <w:rPr>
-          <w:rFonts w:ascii="Times New Roman" w:hAnsi="Times New Roman" w:cs="Times New Roman"/>
-          <w:lang w:val="es-ES"/>
-        </w:rPr>
-        <w:t>finalLineas</w:t>
-      </w:r>
-      <w:proofErr w:type="spellEnd"/>
-      <w:r>
-        <w:rPr>
-          <w:rFonts w:ascii="Times New Roman" w:hAnsi="Times New Roman" w:cs="Times New Roman"/>
-          <w:lang w:val="es-ES"/>
-        </w:rPr>
-        <w:t xml:space="preserve"> }}</w:t>
-      </w:r>
-      <w:r>
-        <w:rPr>
-          <w:rFonts w:ascii="Times New Roman" w:hAnsi="Times New Roman" w:cs="Times New Roman"/>
-          <w:lang w:val="es-ES"/>
-        </w:rPr>
-        <w:br/>
-      </w:r>
-      <w:r>
-        <w:rPr>
-          <w:rFonts w:ascii="Times New Roman" w:hAnsi="Times New Roman" w:cs="Times New Roman"/>
-          <w:lang w:val="es-ES"/>
-        </w:rPr>
-        <w:t xml:space="preserve">{{ </w:t>
-      </w:r>
-      <w:proofErr w:type="spellStart"/>
-      <w:r>
-        <w:rPr>
-          <w:rFonts w:ascii="Times New Roman" w:hAnsi="Times New Roman" w:cs="Times New Roman"/>
-          <w:lang w:val="es-ES"/>
-        </w:rPr>
-        <w:t>fechaylugar</w:t>
-      </w:r>
-      <w:proofErr w:type="spellEnd"/>
-      <w:r>
-        <w:rPr>
-          <w:rFonts w:ascii="Times New Roman" w:hAnsi="Times New Roman" w:cs="Times New Roman"/>
-          <w:lang w:val="es-ES"/>
-        </w:rPr>
-        <w:t xml:space="preserve"> }}</w:t>
+        <w:t>{{ dni }}</w:t>
+      </w:r>
+      <w:r>
+        <w:rPr>
+          <w:rFonts w:ascii="Times New Roman" w:hAnsi="Times New Roman" w:cs="Times New Roman"/>
+          <w:lang w:val="es-ES"/>
+        </w:rPr>
+        <w:t>, para ser presentado ante quien corresponda</w:t>
+      </w:r>
+      <w:r>
+        <w:rPr>
+          <w:rFonts w:ascii="Times New Roman" w:hAnsi="Times New Roman" w:cs="Times New Roman"/>
+          <w:lang w:val="es-ES"/>
+        </w:rPr>
+        <w:t>.</w:t>
+      </w:r>
+      <w:r>
+        <w:rPr>
+          <w:rFonts w:ascii="Times New Roman" w:hAnsi="Times New Roman" w:cs="Times New Roman"/>
+          <w:lang w:val="es-ES"/>
+        </w:rPr>
+        <w:ptab w:relativeTo="margin" w:alignment="right" w:leader="hyphen"/>
+      </w:r>
+    </w:p>
+    <w:p>
+      <w:pPr>
+        <w:spacing w:after="0" w:line="240" w:lineRule="auto"/>
+        <w:jc w:val="both"/>
+        <w:rPr>
+          <w:rFonts w:ascii="Times New Roman" w:hAnsi="Times New Roman" w:cs="Times New Roman"/>
+          <w:lang w:val="es-ES"/>
+        </w:rPr>
+      </w:pPr>
+      <w:r>
+        <w:rPr>
+          <w:rFonts w:ascii="Times New Roman" w:hAnsi="Times New Roman" w:cs="Times New Roman"/>
+          <w:lang w:val="es-ES"/>
+        </w:rPr>
+        <w:t>{{ fechaylugar }}</w:t>
       </w:r>
     </w:p>
     <w:p>
@@ -410,12 +311,7 @@
       </w:pPr>
     </w:p>
     <w:sectPr>
-      <w:headerReference w:type="even" r:id="rId6"/>
-      <w:headerReference w:type="default" r:id="rId7"/>
-      <w:footerReference w:type="even" r:id="rId8"/>
-      <w:footerReference w:type="default" r:id="rId9"/>
-      <w:headerReference w:type="first" r:id="rId10"/>
-      <w:footerReference w:type="first" r:id="rId11"/>
+      <w:headerReference w:type="default" r:id="rId6"/>
       <w:pgSz w:w="12242" w:h="20163" w:code="5"/>
       <w:pgMar w:top="851" w:right="1701" w:bottom="567" w:left="1701" w:header="720" w:footer="720" w:gutter="0"/>
       <w:cols w:space="720"/>
@@ -426,7 +322,7 @@
 </file>
 
 <file path=word/endnotes.xml><?xml version="1.0" encoding="utf-8"?>
-<w:endnotes xmlns:wpc="http://schemas.microsoft.com/office/word/2010/wordprocessingCanvas" xmlns:cx="http://schemas.microsoft.com/office/drawing/2014/chartex" xmlns:cx1="http://schemas.microsoft.com/office/drawing/2015/9/8/chartex" xmlns:cx2="http://schemas.microsoft.com/office/drawing/2015/10/21/chartex" xmlns:cx3="http://schemas.microsoft.com/office/drawing/2016/5/9/chartex" xmlns:cx4="http://schemas.microsoft.com/office/drawing/2016/5/10/chartex" xmlns:cx5="http://schemas.microsoft.com/office/drawing/2016/5/11/chartex" xmlns:cx6="http://schemas.microsoft.com/office/drawing/2016/5/12/chartex" xmlns:cx7="http://schemas.microsoft.com/office/drawing/2016/5/13/chartex" xmlns:cx8="http://schemas.microsoft.com/office/drawing/2016/5/14/chartex" xmlns:mc="http://schemas.openxmlformats.org/markup-compatibility/2006" xmlns:aink="http://schemas.microsoft.com/office/drawing/2016/ink" xmlns:am3d="http://schemas.microsoft.com/office/drawing/2017/model3d" xmlns:o="urn:schemas-microsoft-com:office:office" xmlns:r="http://schemas.openxmlformats.org/officeDocument/2006/relationships" xmlns:m="http://schemas.openxmlformats.org/officeDocument/2006/math" xmlns:v="urn:schemas-microsoft-com:vml" xmlns:wp14="http://schemas.microsoft.com/office/word/2010/wordprocessingDrawing" xmlns:wp="http://schemas.openxmlformats.org/drawingml/2006/wordprocessingDrawing" xmlns:w10="urn:schemas-microsoft-com:office:word" xmlns:w="http://schemas.openxmlformats.org/wordprocessingml/2006/main" xmlns:w14="http://schemas.microsoft.com/office/word/2010/wordml" xmlns:w15="http://schemas.microsoft.com/office/word/2012/wordml" xmlns:w16cex="http://schemas.microsoft.com/office/word/2018/wordml/cex" xmlns:w16cid="http://schemas.microsoft.com/office/word/2016/wordml/cid" xmlns:w16="http://schemas.microsoft.com/office/word/2018/wordml" xmlns:w16sdtdh="http://schemas.microsoft.com/office/word/2020/wordml/sdtdatahash" xmlns:w16se="http://schemas.microsoft.com/office/word/2015/wordml/symex" xmlns:wpg="http://schemas.microsoft.com/office/word/2010/wordprocessingGroup" xmlns:wpi="http://schemas.microsoft.com/office/word/2010/wordprocessingInk" xmlns:wne="http://schemas.microsoft.com/office/word/2006/wordml" xmlns:wps="http://schemas.microsoft.com/office/word/2010/wordprocessingShape" mc:Ignorable="w14 w15 w16se w16cid w16 w16cex w16sdtdh wp14">
+<w:endnotes xmlns:wpc="http://schemas.microsoft.com/office/word/2010/wordprocessingCanvas" xmlns:cx="http://schemas.microsoft.com/office/drawing/2014/chartex" xmlns:cx1="http://schemas.microsoft.com/office/drawing/2015/9/8/chartex" xmlns:cx2="http://schemas.microsoft.com/office/drawing/2015/10/21/chartex" xmlns:cx3="http://schemas.microsoft.com/office/drawing/2016/5/9/chartex" xmlns:cx4="http://schemas.microsoft.com/office/drawing/2016/5/10/chartex" xmlns:cx5="http://schemas.microsoft.com/office/drawing/2016/5/11/chartex" xmlns:cx6="http://schemas.microsoft.com/office/drawing/2016/5/12/chartex" xmlns:cx7="http://schemas.microsoft.com/office/drawing/2016/5/13/chartex" xmlns:cx8="http://schemas.microsoft.com/office/drawing/2016/5/14/chartex" xmlns:mc="http://schemas.openxmlformats.org/markup-compatibility/2006" xmlns:aink="http://schemas.microsoft.com/office/drawing/2016/ink" xmlns:am3d="http://schemas.microsoft.com/office/drawing/2017/model3d" xmlns:o="urn:schemas-microsoft-com:office:office" xmlns:oel="http://schemas.microsoft.com/office/2019/extlst" xmlns:r="http://schemas.openxmlformats.org/officeDocument/2006/relationships" xmlns:m="http://schemas.openxmlformats.org/officeDocument/2006/math" xmlns:v="urn:schemas-microsoft-com:vml" xmlns:wp14="http://schemas.microsoft.com/office/word/2010/wordprocessingDrawing" xmlns:wp="http://schemas.openxmlformats.org/drawingml/2006/wordprocessingDrawing" xmlns:w10="urn:schemas-microsoft-com:office:word" xmlns:w="http://schemas.openxmlformats.org/wordprocessingml/2006/main" xmlns:w14="http://schemas.microsoft.com/office/word/2010/wordml" xmlns:w15="http://schemas.microsoft.com/office/word/2012/wordml" xmlns:w16cex="http://schemas.microsoft.com/office/word/2018/wordml/cex" xmlns:w16cid="http://schemas.microsoft.com/office/word/2016/wordml/cid" xmlns:w16="http://schemas.microsoft.com/office/word/2018/wordml" xmlns:w16sdtdh="http://schemas.microsoft.com/office/word/2020/wordml/sdtdatahash" xmlns:w16se="http://schemas.microsoft.com/office/word/2015/wordml/symex" xmlns:wpg="http://schemas.microsoft.com/office/word/2010/wordprocessingGroup" xmlns:wpi="http://schemas.microsoft.com/office/word/2010/wordprocessingInk" xmlns:wne="http://schemas.microsoft.com/office/word/2006/wordml" xmlns:wps="http://schemas.microsoft.com/office/word/2010/wordprocessingShape" mc:Ignorable="w14 w15 w16se w16cid w16 w16cex w16sdtdh wp14">
   <w:endnote w:type="separator" w:id="-1">
     <w:p>
       <w:pPr>
@@ -450,38 +346,8 @@
 </w:endnotes>
 </file>
 
-<file path=word/footer1.xml><?xml version="1.0" encoding="utf-8"?>
-<w:ftr xmlns:wpc="http://schemas.microsoft.com/office/word/2010/wordprocessingCanvas" xmlns:cx="http://schemas.microsoft.com/office/drawing/2014/chartex" xmlns:cx1="http://schemas.microsoft.com/office/drawing/2015/9/8/chartex" xmlns:cx2="http://schemas.microsoft.com/office/drawing/2015/10/21/chartex" xmlns:cx3="http://schemas.microsoft.com/office/drawing/2016/5/9/chartex" xmlns:cx4="http://schemas.microsoft.com/office/drawing/2016/5/10/chartex" xmlns:cx5="http://schemas.microsoft.com/office/drawing/2016/5/11/chartex" xmlns:cx6="http://schemas.microsoft.com/office/drawing/2016/5/12/chartex" xmlns:cx7="http://schemas.microsoft.com/office/drawing/2016/5/13/chartex" xmlns:cx8="http://schemas.microsoft.com/office/drawing/2016/5/14/chartex" xmlns:mc="http://schemas.openxmlformats.org/markup-compatibility/2006" xmlns:aink="http://schemas.microsoft.com/office/drawing/2016/ink" xmlns:am3d="http://schemas.microsoft.com/office/drawing/2017/model3d" xmlns:o="urn:schemas-microsoft-com:office:office" xmlns:r="http://schemas.openxmlformats.org/officeDocument/2006/relationships" xmlns:m="http://schemas.openxmlformats.org/officeDocument/2006/math" xmlns:v="urn:schemas-microsoft-com:vml" xmlns:wp14="http://schemas.microsoft.com/office/word/2010/wordprocessingDrawing" xmlns:wp="http://schemas.openxmlformats.org/drawingml/2006/wordprocessingDrawing" xmlns:w10="urn:schemas-microsoft-com:office:word" xmlns:w="http://schemas.openxmlformats.org/wordprocessingml/2006/main" xmlns:w14="http://schemas.microsoft.com/office/word/2010/wordml" xmlns:w15="http://schemas.microsoft.com/office/word/2012/wordml" xmlns:w16cex="http://schemas.microsoft.com/office/word/2018/wordml/cex" xmlns:w16cid="http://schemas.microsoft.com/office/word/2016/wordml/cid" xmlns:w16="http://schemas.microsoft.com/office/word/2018/wordml" xmlns:w16sdtdh="http://schemas.microsoft.com/office/word/2020/wordml/sdtdatahash" xmlns:w16se="http://schemas.microsoft.com/office/word/2015/wordml/symex" xmlns:wpg="http://schemas.microsoft.com/office/word/2010/wordprocessingGroup" xmlns:wpi="http://schemas.microsoft.com/office/word/2010/wordprocessingInk" xmlns:wne="http://schemas.microsoft.com/office/word/2006/wordml" xmlns:wps="http://schemas.microsoft.com/office/word/2010/wordprocessingShape" mc:Ignorable="w14 w15 w16se w16cid w16 w16cex w16sdtdh wp14">
-  <w:p>
-    <w:pPr>
-      <w:pStyle w:val="Piedepgina"/>
-    </w:pPr>
-  </w:p>
-</w:ftr>
-</file>
-
-<file path=word/footer2.xml><?xml version="1.0" encoding="utf-8"?>
-<w:ftr xmlns:wpc="http://schemas.microsoft.com/office/word/2010/wordprocessingCanvas" xmlns:cx="http://schemas.microsoft.com/office/drawing/2014/chartex" xmlns:cx1="http://schemas.microsoft.com/office/drawing/2015/9/8/chartex" xmlns:cx2="http://schemas.microsoft.com/office/drawing/2015/10/21/chartex" xmlns:cx3="http://schemas.microsoft.com/office/drawing/2016/5/9/chartex" xmlns:cx4="http://schemas.microsoft.com/office/drawing/2016/5/10/chartex" xmlns:cx5="http://schemas.microsoft.com/office/drawing/2016/5/11/chartex" xmlns:cx6="http://schemas.microsoft.com/office/drawing/2016/5/12/chartex" xmlns:cx7="http://schemas.microsoft.com/office/drawing/2016/5/13/chartex" xmlns:cx8="http://schemas.microsoft.com/office/drawing/2016/5/14/chartex" xmlns:mc="http://schemas.openxmlformats.org/markup-compatibility/2006" xmlns:aink="http://schemas.microsoft.com/office/drawing/2016/ink" xmlns:am3d="http://schemas.microsoft.com/office/drawing/2017/model3d" xmlns:o="urn:schemas-microsoft-com:office:office" xmlns:r="http://schemas.openxmlformats.org/officeDocument/2006/relationships" xmlns:m="http://schemas.openxmlformats.org/officeDocument/2006/math" xmlns:v="urn:schemas-microsoft-com:vml" xmlns:wp14="http://schemas.microsoft.com/office/word/2010/wordprocessingDrawing" xmlns:wp="http://schemas.openxmlformats.org/drawingml/2006/wordprocessingDrawing" xmlns:w10="urn:schemas-microsoft-com:office:word" xmlns:w="http://schemas.openxmlformats.org/wordprocessingml/2006/main" xmlns:w14="http://schemas.microsoft.com/office/word/2010/wordml" xmlns:w15="http://schemas.microsoft.com/office/word/2012/wordml" xmlns:w16cex="http://schemas.microsoft.com/office/word/2018/wordml/cex" xmlns:w16cid="http://schemas.microsoft.com/office/word/2016/wordml/cid" xmlns:w16="http://schemas.microsoft.com/office/word/2018/wordml" xmlns:w16sdtdh="http://schemas.microsoft.com/office/word/2020/wordml/sdtdatahash" xmlns:w16se="http://schemas.microsoft.com/office/word/2015/wordml/symex" xmlns:wpg="http://schemas.microsoft.com/office/word/2010/wordprocessingGroup" xmlns:wpi="http://schemas.microsoft.com/office/word/2010/wordprocessingInk" xmlns:wne="http://schemas.microsoft.com/office/word/2006/wordml" xmlns:wps="http://schemas.microsoft.com/office/word/2010/wordprocessingShape" mc:Ignorable="w14 w15 w16se w16cid w16 w16cex w16sdtdh wp14">
-  <w:p>
-    <w:pPr>
-      <w:pStyle w:val="Piedepgina"/>
-    </w:pPr>
-  </w:p>
-</w:ftr>
-</file>
-
-<file path=word/footer3.xml><?xml version="1.0" encoding="utf-8"?>
-<w:ftr xmlns:wpc="http://schemas.microsoft.com/office/word/2010/wordprocessingCanvas" xmlns:cx="http://schemas.microsoft.com/office/drawing/2014/chartex" xmlns:cx1="http://schemas.microsoft.com/office/drawing/2015/9/8/chartex" xmlns:cx2="http://schemas.microsoft.com/office/drawing/2015/10/21/chartex" xmlns:cx3="http://schemas.microsoft.com/office/drawing/2016/5/9/chartex" xmlns:cx4="http://schemas.microsoft.com/office/drawing/2016/5/10/chartex" xmlns:cx5="http://schemas.microsoft.com/office/drawing/2016/5/11/chartex" xmlns:cx6="http://schemas.microsoft.com/office/drawing/2016/5/12/chartex" xmlns:cx7="http://schemas.microsoft.com/office/drawing/2016/5/13/chartex" xmlns:cx8="http://schemas.microsoft.com/office/drawing/2016/5/14/chartex" xmlns:mc="http://schemas.openxmlformats.org/markup-compatibility/2006" xmlns:aink="http://schemas.microsoft.com/office/drawing/2016/ink" xmlns:am3d="http://schemas.microsoft.com/office/drawing/2017/model3d" xmlns:o="urn:schemas-microsoft-com:office:office" xmlns:r="http://schemas.openxmlformats.org/officeDocument/2006/relationships" xmlns:m="http://schemas.openxmlformats.org/officeDocument/2006/math" xmlns:v="urn:schemas-microsoft-com:vml" xmlns:wp14="http://schemas.microsoft.com/office/word/2010/wordprocessingDrawing" xmlns:wp="http://schemas.openxmlformats.org/drawingml/2006/wordprocessingDrawing" xmlns:w10="urn:schemas-microsoft-com:office:word" xmlns:w="http://schemas.openxmlformats.org/wordprocessingml/2006/main" xmlns:w14="http://schemas.microsoft.com/office/word/2010/wordml" xmlns:w15="http://schemas.microsoft.com/office/word/2012/wordml" xmlns:w16cex="http://schemas.microsoft.com/office/word/2018/wordml/cex" xmlns:w16cid="http://schemas.microsoft.com/office/word/2016/wordml/cid" xmlns:w16="http://schemas.microsoft.com/office/word/2018/wordml" xmlns:w16sdtdh="http://schemas.microsoft.com/office/word/2020/wordml/sdtdatahash" xmlns:w16se="http://schemas.microsoft.com/office/word/2015/wordml/symex" xmlns:wpg="http://schemas.microsoft.com/office/word/2010/wordprocessingGroup" xmlns:wpi="http://schemas.microsoft.com/office/word/2010/wordprocessingInk" xmlns:wne="http://schemas.microsoft.com/office/word/2006/wordml" xmlns:wps="http://schemas.microsoft.com/office/word/2010/wordprocessingShape" mc:Ignorable="w14 w15 w16se w16cid w16 w16cex w16sdtdh wp14">
-  <w:p>
-    <w:pPr>
-      <w:pStyle w:val="Piedepgina"/>
-    </w:pPr>
-  </w:p>
-</w:ftr>
-</file>
-
 <file path=word/footnotes.xml><?xml version="1.0" encoding="utf-8"?>
-<w:footnotes xmlns:wpc="http://schemas.microsoft.com/office/word/2010/wordprocessingCanvas" xmlns:cx="http://schemas.microsoft.com/office/drawing/2014/chartex" xmlns:cx1="http://schemas.microsoft.com/office/drawing/2015/9/8/chartex" xmlns:cx2="http://schemas.microsoft.com/office/drawing/2015/10/21/chartex" xmlns:cx3="http://schemas.microsoft.com/office/drawing/2016/5/9/chartex" xmlns:cx4="http://schemas.microsoft.com/office/drawing/2016/5/10/chartex" xmlns:cx5="http://schemas.microsoft.com/office/drawing/2016/5/11/chartex" xmlns:cx6="http://schemas.microsoft.com/office/drawing/2016/5/12/chartex" xmlns:cx7="http://schemas.microsoft.com/office/drawing/2016/5/13/chartex" xmlns:cx8="http://schemas.microsoft.com/office/drawing/2016/5/14/chartex" xmlns:mc="http://schemas.openxmlformats.org/markup-compatibility/2006" xmlns:aink="http://schemas.microsoft.com/office/drawing/2016/ink" xmlns:am3d="http://schemas.microsoft.com/office/drawing/2017/model3d" xmlns:o="urn:schemas-microsoft-com:office:office" xmlns:r="http://schemas.openxmlformats.org/officeDocument/2006/relationships" xmlns:m="http://schemas.openxmlformats.org/officeDocument/2006/math" xmlns:v="urn:schemas-microsoft-com:vml" xmlns:wp14="http://schemas.microsoft.com/office/word/2010/wordprocessingDrawing" xmlns:wp="http://schemas.openxmlformats.org/drawingml/2006/wordprocessingDrawing" xmlns:w10="urn:schemas-microsoft-com:office:word" xmlns:w="http://schemas.openxmlformats.org/wordprocessingml/2006/main" xmlns:w14="http://schemas.microsoft.com/office/word/2010/wordml" xmlns:w15="http://schemas.microsoft.com/office/word/2012/wordml" xmlns:w16cex="http://schemas.microsoft.com/office/word/2018/wordml/cex" xmlns:w16cid="http://schemas.microsoft.com/office/word/2016/wordml/cid" xmlns:w16="http://schemas.microsoft.com/office/word/2018/wordml" xmlns:w16sdtdh="http://schemas.microsoft.com/office/word/2020/wordml/sdtdatahash" xmlns:w16se="http://schemas.microsoft.com/office/word/2015/wordml/symex" xmlns:wpg="http://schemas.microsoft.com/office/word/2010/wordprocessingGroup" xmlns:wpi="http://schemas.microsoft.com/office/word/2010/wordprocessingInk" xmlns:wne="http://schemas.microsoft.com/office/word/2006/wordml" xmlns:wps="http://schemas.microsoft.com/office/word/2010/wordprocessingShape" mc:Ignorable="w14 w15 w16se w16cid w16 w16cex w16sdtdh wp14">
+<w:footnotes xmlns:wpc="http://schemas.microsoft.com/office/word/2010/wordprocessingCanvas" xmlns:cx="http://schemas.microsoft.com/office/drawing/2014/chartex" xmlns:cx1="http://schemas.microsoft.com/office/drawing/2015/9/8/chartex" xmlns:cx2="http://schemas.microsoft.com/office/drawing/2015/10/21/chartex" xmlns:cx3="http://schemas.microsoft.com/office/drawing/2016/5/9/chartex" xmlns:cx4="http://schemas.microsoft.com/office/drawing/2016/5/10/chartex" xmlns:cx5="http://schemas.microsoft.com/office/drawing/2016/5/11/chartex" xmlns:cx6="http://schemas.microsoft.com/office/drawing/2016/5/12/chartex" xmlns:cx7="http://schemas.microsoft.com/office/drawing/2016/5/13/chartex" xmlns:cx8="http://schemas.microsoft.com/office/drawing/2016/5/14/chartex" xmlns:mc="http://schemas.openxmlformats.org/markup-compatibility/2006" xmlns:aink="http://schemas.microsoft.com/office/drawing/2016/ink" xmlns:am3d="http://schemas.microsoft.com/office/drawing/2017/model3d" xmlns:o="urn:schemas-microsoft-com:office:office" xmlns:oel="http://schemas.microsoft.com/office/2019/extlst" xmlns:r="http://schemas.openxmlformats.org/officeDocument/2006/relationships" xmlns:m="http://schemas.openxmlformats.org/officeDocument/2006/math" xmlns:v="urn:schemas-microsoft-com:vml" xmlns:wp14="http://schemas.microsoft.com/office/word/2010/wordprocessingDrawing" xmlns:wp="http://schemas.openxmlformats.org/drawingml/2006/wordprocessingDrawing" xmlns:w10="urn:schemas-microsoft-com:office:word" xmlns:w="http://schemas.openxmlformats.org/wordprocessingml/2006/main" xmlns:w14="http://schemas.microsoft.com/office/word/2010/wordml" xmlns:w15="http://schemas.microsoft.com/office/word/2012/wordml" xmlns:w16cex="http://schemas.microsoft.com/office/word/2018/wordml/cex" xmlns:w16cid="http://schemas.microsoft.com/office/word/2016/wordml/cid" xmlns:w16="http://schemas.microsoft.com/office/word/2018/wordml" xmlns:w16sdtdh="http://schemas.microsoft.com/office/word/2020/wordml/sdtdatahash" xmlns:w16se="http://schemas.microsoft.com/office/word/2015/wordml/symex" xmlns:wpg="http://schemas.microsoft.com/office/word/2010/wordprocessingGroup" xmlns:wpi="http://schemas.microsoft.com/office/word/2010/wordprocessingInk" xmlns:wne="http://schemas.microsoft.com/office/word/2006/wordml" xmlns:wps="http://schemas.microsoft.com/office/word/2010/wordprocessingShape" mc:Ignorable="w14 w15 w16se w16cid w16 w16cex w16sdtdh wp14">
   <w:footnote w:type="separator" w:id="-1">
     <w:p>
       <w:pPr>
@@ -506,17 +372,7 @@
 </file>
 
 <file path=word/header1.xml><?xml version="1.0" encoding="utf-8"?>
-<w:hdr xmlns:wpc="http://schemas.microsoft.com/office/word/2010/wordprocessingCanvas" xmlns:cx="http://schemas.microsoft.com/office/drawing/2014/chartex" xmlns:cx1="http://schemas.microsoft.com/office/drawing/2015/9/8/chartex" xmlns:cx2="http://schemas.microsoft.com/office/drawing/2015/10/21/chartex" xmlns:cx3="http://schemas.microsoft.com/office/drawing/2016/5/9/chartex" xmlns:cx4="http://schemas.microsoft.com/office/drawing/2016/5/10/chartex" xmlns:cx5="http://schemas.microsoft.com/office/drawing/2016/5/11/chartex" xmlns:cx6="http://schemas.microsoft.com/office/drawing/2016/5/12/chartex" xmlns:cx7="http://schemas.microsoft.com/office/drawing/2016/5/13/chartex" xmlns:cx8="http://schemas.microsoft.com/office/drawing/2016/5/14/chartex" xmlns:mc="http://schemas.openxmlformats.org/markup-compatibility/2006" xmlns:aink="http://schemas.microsoft.com/office/drawing/2016/ink" xmlns:am3d="http://schemas.microsoft.com/office/drawing/2017/model3d" xmlns:o="urn:schemas-microsoft-com:office:office" xmlns:r="http://schemas.openxmlformats.org/officeDocument/2006/relationships" xmlns:m="http://schemas.openxmlformats.org/officeDocument/2006/math" xmlns:v="urn:schemas-microsoft-com:vml" xmlns:wp14="http://schemas.microsoft.com/office/word/2010/wordprocessingDrawing" xmlns:wp="http://schemas.openxmlformats.org/drawingml/2006/wordprocessingDrawing" xmlns:w10="urn:schemas-microsoft-com:office:word" xmlns:w="http://schemas.openxmlformats.org/wordprocessingml/2006/main" xmlns:w14="http://schemas.microsoft.com/office/word/2010/wordml" xmlns:w15="http://schemas.microsoft.com/office/word/2012/wordml" xmlns:w16cex="http://schemas.microsoft.com/office/word/2018/wordml/cex" xmlns:w16cid="http://schemas.microsoft.com/office/word/2016/wordml/cid" xmlns:w16="http://schemas.microsoft.com/office/word/2018/wordml" xmlns:w16sdtdh="http://schemas.microsoft.com/office/word/2020/wordml/sdtdatahash" xmlns:w16se="http://schemas.microsoft.com/office/word/2015/wordml/symex" xmlns:wpg="http://schemas.microsoft.com/office/word/2010/wordprocessingGroup" xmlns:wpi="http://schemas.microsoft.com/office/word/2010/wordprocessingInk" xmlns:wne="http://schemas.microsoft.com/office/word/2006/wordml" xmlns:wps="http://schemas.microsoft.com/office/word/2010/wordprocessingShape" mc:Ignorable="w14 w15 w16se w16cid w16 w16cex w16sdtdh wp14">
-  <w:p>
-    <w:pPr>
-      <w:pStyle w:val="Encabezado"/>
-    </w:pPr>
-  </w:p>
-</w:hdr>
-</file>
-
-<file path=word/header2.xml><?xml version="1.0" encoding="utf-8"?>
-<w:hdr xmlns:wpc="http://schemas.microsoft.com/office/word/2010/wordprocessingCanvas" xmlns:cx="http://schemas.microsoft.com/office/drawing/2014/chartex" xmlns:cx1="http://schemas.microsoft.com/office/drawing/2015/9/8/chartex" xmlns:cx2="http://schemas.microsoft.com/office/drawing/2015/10/21/chartex" xmlns:cx3="http://schemas.microsoft.com/office/drawing/2016/5/9/chartex" xmlns:cx4="http://schemas.microsoft.com/office/drawing/2016/5/10/chartex" xmlns:cx5="http://schemas.microsoft.com/office/drawing/2016/5/11/chartex" xmlns:cx6="http://schemas.microsoft.com/office/drawing/2016/5/12/chartex" xmlns:cx7="http://schemas.microsoft.com/office/drawing/2016/5/13/chartex" xmlns:cx8="http://schemas.microsoft.com/office/drawing/2016/5/14/chartex" xmlns:mc="http://schemas.openxmlformats.org/markup-compatibility/2006" xmlns:aink="http://schemas.microsoft.com/office/drawing/2016/ink" xmlns:am3d="http://schemas.microsoft.com/office/drawing/2017/model3d" xmlns:o="urn:schemas-microsoft-com:office:office" xmlns:r="http://schemas.openxmlformats.org/officeDocument/2006/relationships" xmlns:m="http://schemas.openxmlformats.org/officeDocument/2006/math" xmlns:v="urn:schemas-microsoft-com:vml" xmlns:wp14="http://schemas.microsoft.com/office/word/2010/wordprocessingDrawing" xmlns:wp="http://schemas.openxmlformats.org/drawingml/2006/wordprocessingDrawing" xmlns:w10="urn:schemas-microsoft-com:office:word" xmlns:w="http://schemas.openxmlformats.org/wordprocessingml/2006/main" xmlns:w14="http://schemas.microsoft.com/office/word/2010/wordml" xmlns:w15="http://schemas.microsoft.com/office/word/2012/wordml" xmlns:w16cex="http://schemas.microsoft.com/office/word/2018/wordml/cex" xmlns:w16cid="http://schemas.microsoft.com/office/word/2016/wordml/cid" xmlns:w16="http://schemas.microsoft.com/office/word/2018/wordml" xmlns:w16sdtdh="http://schemas.microsoft.com/office/word/2020/wordml/sdtdatahash" xmlns:w16se="http://schemas.microsoft.com/office/word/2015/wordml/symex" xmlns:wpg="http://schemas.microsoft.com/office/word/2010/wordprocessingGroup" xmlns:wpi="http://schemas.microsoft.com/office/word/2010/wordprocessingInk" xmlns:wne="http://schemas.microsoft.com/office/word/2006/wordml" xmlns:wps="http://schemas.microsoft.com/office/word/2010/wordprocessingShape" mc:Ignorable="w14 w15 w16se w16cid w16 w16cex w16sdtdh wp14">
+<w:hdr xmlns:wpc="http://schemas.microsoft.com/office/word/2010/wordprocessingCanvas" xmlns:cx="http://schemas.microsoft.com/office/drawing/2014/chartex" xmlns:cx1="http://schemas.microsoft.com/office/drawing/2015/9/8/chartex" xmlns:cx2="http://schemas.microsoft.com/office/drawing/2015/10/21/chartex" xmlns:cx3="http://schemas.microsoft.com/office/drawing/2016/5/9/chartex" xmlns:cx4="http://schemas.microsoft.com/office/drawing/2016/5/10/chartex" xmlns:cx5="http://schemas.microsoft.com/office/drawing/2016/5/11/chartex" xmlns:cx6="http://schemas.microsoft.com/office/drawing/2016/5/12/chartex" xmlns:cx7="http://schemas.microsoft.com/office/drawing/2016/5/13/chartex" xmlns:cx8="http://schemas.microsoft.com/office/drawing/2016/5/14/chartex" xmlns:mc="http://schemas.openxmlformats.org/markup-compatibility/2006" xmlns:aink="http://schemas.microsoft.com/office/drawing/2016/ink" xmlns:am3d="http://schemas.microsoft.com/office/drawing/2017/model3d" xmlns:o="urn:schemas-microsoft-com:office:office" xmlns:oel="http://schemas.microsoft.com/office/2019/extlst" xmlns:r="http://schemas.openxmlformats.org/officeDocument/2006/relationships" xmlns:m="http://schemas.openxmlformats.org/officeDocument/2006/math" xmlns:v="urn:schemas-microsoft-com:vml" xmlns:wp14="http://schemas.microsoft.com/office/word/2010/wordprocessingDrawing" xmlns:wp="http://schemas.openxmlformats.org/drawingml/2006/wordprocessingDrawing" xmlns:w10="urn:schemas-microsoft-com:office:word" xmlns:w="http://schemas.openxmlformats.org/wordprocessingml/2006/main" xmlns:w14="http://schemas.microsoft.com/office/word/2010/wordml" xmlns:w15="http://schemas.microsoft.com/office/word/2012/wordml" xmlns:w16cex="http://schemas.microsoft.com/office/word/2018/wordml/cex" xmlns:w16cid="http://schemas.microsoft.com/office/word/2016/wordml/cid" xmlns:w16="http://schemas.microsoft.com/office/word/2018/wordml" xmlns:w16sdtdh="http://schemas.microsoft.com/office/word/2020/wordml/sdtdatahash" xmlns:w16se="http://schemas.microsoft.com/office/word/2015/wordml/symex" xmlns:wpg="http://schemas.microsoft.com/office/word/2010/wordprocessingGroup" xmlns:wpi="http://schemas.microsoft.com/office/word/2010/wordprocessingInk" xmlns:wne="http://schemas.microsoft.com/office/word/2006/wordml" xmlns:wps="http://schemas.microsoft.com/office/word/2010/wordprocessingShape" mc:Ignorable="w14 w15 w16se w16cid w16 w16cex w16sdtdh wp14">
   <w:p>
     <w:pPr>
       <w:tabs>
@@ -621,10 +477,7 @@
       <w:t>FACULTAD DE</w:t>
     </w:r>
     <w:r>
-      <w:t xml:space="preserve"> CIENCIAS </w:t>
-    </w:r>
-    <w:r>
-      <w:t>ECONÓMICAS</w:t>
+      <w:t xml:space="preserve"> CIENCIAS ECONÓMICAS</w:t>
     </w:r>
   </w:p>
   <w:p>
@@ -638,16 +491,6 @@
         <w:szCs w:val="10"/>
         <w:lang w:val="es-ES"/>
       </w:rPr>
-    </w:pPr>
-  </w:p>
-</w:hdr>
-</file>
-
-<file path=word/header3.xml><?xml version="1.0" encoding="utf-8"?>
-<w:hdr xmlns:wpc="http://schemas.microsoft.com/office/word/2010/wordprocessingCanvas" xmlns:cx="http://schemas.microsoft.com/office/drawing/2014/chartex" xmlns:cx1="http://schemas.microsoft.com/office/drawing/2015/9/8/chartex" xmlns:cx2="http://schemas.microsoft.com/office/drawing/2015/10/21/chartex" xmlns:cx3="http://schemas.microsoft.com/office/drawing/2016/5/9/chartex" xmlns:cx4="http://schemas.microsoft.com/office/drawing/2016/5/10/chartex" xmlns:cx5="http://schemas.microsoft.com/office/drawing/2016/5/11/chartex" xmlns:cx6="http://schemas.microsoft.com/office/drawing/2016/5/12/chartex" xmlns:cx7="http://schemas.microsoft.com/office/drawing/2016/5/13/chartex" xmlns:cx8="http://schemas.microsoft.com/office/drawing/2016/5/14/chartex" xmlns:mc="http://schemas.openxmlformats.org/markup-compatibility/2006" xmlns:aink="http://schemas.microsoft.com/office/drawing/2016/ink" xmlns:am3d="http://schemas.microsoft.com/office/drawing/2017/model3d" xmlns:o="urn:schemas-microsoft-com:office:office" xmlns:r="http://schemas.openxmlformats.org/officeDocument/2006/relationships" xmlns:m="http://schemas.openxmlformats.org/officeDocument/2006/math" xmlns:v="urn:schemas-microsoft-com:vml" xmlns:wp14="http://schemas.microsoft.com/office/word/2010/wordprocessingDrawing" xmlns:wp="http://schemas.openxmlformats.org/drawingml/2006/wordprocessingDrawing" xmlns:w10="urn:schemas-microsoft-com:office:word" xmlns:w="http://schemas.openxmlformats.org/wordprocessingml/2006/main" xmlns:w14="http://schemas.microsoft.com/office/word/2010/wordml" xmlns:w15="http://schemas.microsoft.com/office/word/2012/wordml" xmlns:w16cex="http://schemas.microsoft.com/office/word/2018/wordml/cex" xmlns:w16cid="http://schemas.microsoft.com/office/word/2016/wordml/cid" xmlns:w16="http://schemas.microsoft.com/office/word/2018/wordml" xmlns:w16sdtdh="http://schemas.microsoft.com/office/word/2020/wordml/sdtdatahash" xmlns:w16se="http://schemas.microsoft.com/office/word/2015/wordml/symex" xmlns:wpg="http://schemas.microsoft.com/office/word/2010/wordprocessingGroup" xmlns:wpi="http://schemas.microsoft.com/office/word/2010/wordprocessingInk" xmlns:wne="http://schemas.microsoft.com/office/word/2006/wordml" xmlns:wps="http://schemas.microsoft.com/office/word/2010/wordprocessingShape" mc:Ignorable="w14 w15 w16se w16cid w16 w16cex w16sdtdh wp14">
-  <w:p>
-    <w:pPr>
-      <w:pStyle w:val="Encabezado"/>
     </w:pPr>
   </w:p>
 </w:hdr>

</xml_diff>

<commit_message>
general cleanup, adding new models and updated list
</commit_message>
<xml_diff>
--- a/modelosuh/modelofaceco.docx
+++ b/modelosuh/modelofaceco.docx
@@ -1,6 +1,6 @@
 
 <file path=word/document.xml><?xml version="1.0" encoding="utf-8"?>
-<w:document xmlns:wpc="http://schemas.microsoft.com/office/word/2010/wordprocessingCanvas" xmlns:cx="http://schemas.microsoft.com/office/drawing/2014/chartex" xmlns:cx1="http://schemas.microsoft.com/office/drawing/2015/9/8/chartex" xmlns:cx2="http://schemas.microsoft.com/office/drawing/2015/10/21/chartex" xmlns:cx3="http://schemas.microsoft.com/office/drawing/2016/5/9/chartex" xmlns:cx4="http://schemas.microsoft.com/office/drawing/2016/5/10/chartex" xmlns:cx5="http://schemas.microsoft.com/office/drawing/2016/5/11/chartex" xmlns:cx6="http://schemas.microsoft.com/office/drawing/2016/5/12/chartex" xmlns:cx7="http://schemas.microsoft.com/office/drawing/2016/5/13/chartex" xmlns:cx8="http://schemas.microsoft.com/office/drawing/2016/5/14/chartex" xmlns:mc="http://schemas.openxmlformats.org/markup-compatibility/2006" xmlns:aink="http://schemas.microsoft.com/office/drawing/2016/ink" xmlns:am3d="http://schemas.microsoft.com/office/drawing/2017/model3d" xmlns:o="urn:schemas-microsoft-com:office:office" xmlns:oel="http://schemas.microsoft.com/office/2019/extlst" xmlns:r="http://schemas.openxmlformats.org/officeDocument/2006/relationships" xmlns:m="http://schemas.openxmlformats.org/officeDocument/2006/math" xmlns:v="urn:schemas-microsoft-com:vml" xmlns:wp14="http://schemas.microsoft.com/office/word/2010/wordprocessingDrawing" xmlns:wp="http://schemas.openxmlformats.org/drawingml/2006/wordprocessingDrawing" xmlns:w10="urn:schemas-microsoft-com:office:word" xmlns:w="http://schemas.openxmlformats.org/wordprocessingml/2006/main" xmlns:w14="http://schemas.microsoft.com/office/word/2010/wordml" xmlns:w15="http://schemas.microsoft.com/office/word/2012/wordml" xmlns:w16cex="http://schemas.microsoft.com/office/word/2018/wordml/cex" xmlns:w16cid="http://schemas.microsoft.com/office/word/2016/wordml/cid" xmlns:w16="http://schemas.microsoft.com/office/word/2018/wordml" xmlns:w16sdtdh="http://schemas.microsoft.com/office/word/2020/wordml/sdtdatahash" xmlns:w16se="http://schemas.microsoft.com/office/word/2015/wordml/symex" xmlns:wpg="http://schemas.microsoft.com/office/word/2010/wordprocessingGroup" xmlns:wpi="http://schemas.microsoft.com/office/word/2010/wordprocessingInk" xmlns:wne="http://schemas.microsoft.com/office/word/2006/wordml" xmlns:wps="http://schemas.microsoft.com/office/word/2010/wordprocessingShape" mc:Ignorable="w14 w15 w16se w16cid w16 w16cex w16sdtdh wp14">
+<w:document xmlns:wpc="http://schemas.microsoft.com/office/word/2010/wordprocessingCanvas" xmlns:cx="http://schemas.microsoft.com/office/drawing/2014/chartex" xmlns:cx1="http://schemas.microsoft.com/office/drawing/2015/9/8/chartex" xmlns:cx2="http://schemas.microsoft.com/office/drawing/2015/10/21/chartex" xmlns:cx3="http://schemas.microsoft.com/office/drawing/2016/5/9/chartex" xmlns:cx4="http://schemas.microsoft.com/office/drawing/2016/5/10/chartex" xmlns:cx5="http://schemas.microsoft.com/office/drawing/2016/5/11/chartex" xmlns:cx6="http://schemas.microsoft.com/office/drawing/2016/5/12/chartex" xmlns:cx7="http://schemas.microsoft.com/office/drawing/2016/5/13/chartex" xmlns:cx8="http://schemas.microsoft.com/office/drawing/2016/5/14/chartex" xmlns:mc="http://schemas.openxmlformats.org/markup-compatibility/2006" xmlns:aink="http://schemas.microsoft.com/office/drawing/2016/ink" xmlns:am3d="http://schemas.microsoft.com/office/drawing/2017/model3d" xmlns:o="urn:schemas-microsoft-com:office:office" xmlns:oel="http://schemas.microsoft.com/office/2019/extlst" xmlns:r="http://schemas.openxmlformats.org/officeDocument/2006/relationships" xmlns:m="http://schemas.openxmlformats.org/officeDocument/2006/math" xmlns:v="urn:schemas-microsoft-com:vml" xmlns:wp14="http://schemas.microsoft.com/office/word/2010/wordprocessingDrawing" xmlns:wp="http://schemas.openxmlformats.org/drawingml/2006/wordprocessingDrawing" xmlns:w10="urn:schemas-microsoft-com:office:word" xmlns:w="http://schemas.openxmlformats.org/wordprocessingml/2006/main" xmlns:w14="http://schemas.microsoft.com/office/word/2010/wordml" xmlns:w15="http://schemas.microsoft.com/office/word/2012/wordml" xmlns:w16cex="http://schemas.microsoft.com/office/word/2018/wordml/cex" xmlns:w16cid="http://schemas.microsoft.com/office/word/2016/wordml/cid" xmlns:w16="http://schemas.microsoft.com/office/word/2018/wordml" xmlns:w16du="http://schemas.microsoft.com/office/word/2023/wordml/word16du" xmlns:w16sdtdh="http://schemas.microsoft.com/office/word/2020/wordml/sdtdatahash" xmlns:w16se="http://schemas.microsoft.com/office/word/2015/wordml/symex" xmlns:wpg="http://schemas.microsoft.com/office/word/2010/wordprocessingGroup" xmlns:wpi="http://schemas.microsoft.com/office/word/2010/wordprocessingInk" xmlns:wne="http://schemas.microsoft.com/office/word/2006/wordml" xmlns:wps="http://schemas.microsoft.com/office/word/2010/wordprocessingShape" mc:Ignorable="w14 w15 w16se w16cid w16 w16cex w16sdtdh w16du wp14">
   <w:body>
     <w:p>
       <w:pPr>
@@ -23,7 +23,23 @@
           <w:rFonts w:ascii="Times New Roman" w:hAnsi="Times New Roman" w:cs="Times New Roman"/>
           <w:lang w:val="es-ES"/>
         </w:rPr>
-        <w:t>{{ numfolios }}</w:t>
+        <w:t xml:space="preserve">{{ </w:t>
+      </w:r>
+      <w:proofErr w:type="spellStart"/>
+      <w:r>
+        <w:rPr>
+          <w:rFonts w:ascii="Times New Roman" w:hAnsi="Times New Roman" w:cs="Times New Roman"/>
+          <w:lang w:val="es-ES"/>
+        </w:rPr>
+        <w:t>numfolios</w:t>
+      </w:r>
+      <w:proofErr w:type="spellEnd"/>
+      <w:r>
+        <w:rPr>
+          <w:rFonts w:ascii="Times New Roman" w:hAnsi="Times New Roman" w:cs="Times New Roman"/>
+          <w:lang w:val="es-ES"/>
+        </w:rPr>
+        <w:t xml:space="preserve"> }}</w:t>
       </w:r>
       <w:r>
         <w:rPr>
@@ -37,7 +53,23 @@
           <w:rFonts w:ascii="Times New Roman" w:hAnsi="Times New Roman" w:cs="Times New Roman"/>
           <w:lang w:val="es-ES"/>
         </w:rPr>
-        <w:t>{{ foliosletras }}</w:t>
+        <w:t xml:space="preserve">{{ </w:t>
+      </w:r>
+      <w:proofErr w:type="spellStart"/>
+      <w:r>
+        <w:rPr>
+          <w:rFonts w:ascii="Times New Roman" w:hAnsi="Times New Roman" w:cs="Times New Roman"/>
+          <w:lang w:val="es-ES"/>
+        </w:rPr>
+        <w:t>foliosletras</w:t>
+      </w:r>
+      <w:proofErr w:type="spellEnd"/>
+      <w:r>
+        <w:rPr>
+          <w:rFonts w:ascii="Times New Roman" w:hAnsi="Times New Roman" w:cs="Times New Roman"/>
+          <w:lang w:val="es-ES"/>
+        </w:rPr>
+        <w:t xml:space="preserve"> }}</w:t>
       </w:r>
       <w:r>
         <w:rPr>
@@ -75,7 +107,55 @@
           <w:rFonts w:ascii="Times New Roman" w:hAnsi="Times New Roman" w:cs="Times New Roman"/>
           <w:lang w:val="es-ES"/>
         </w:rPr>
-        <w:t>{% for asig in asigList %}</w:t>
+        <w:t xml:space="preserve">{% </w:t>
+      </w:r>
+      <w:proofErr w:type="spellStart"/>
+      <w:r>
+        <w:rPr>
+          <w:rFonts w:ascii="Times New Roman" w:hAnsi="Times New Roman" w:cs="Times New Roman"/>
+          <w:lang w:val="es-ES"/>
+        </w:rPr>
+        <w:t>for</w:t>
+      </w:r>
+      <w:proofErr w:type="spellEnd"/>
+      <w:r>
+        <w:rPr>
+          <w:rFonts w:ascii="Times New Roman" w:hAnsi="Times New Roman" w:cs="Times New Roman"/>
+          <w:lang w:val="es-ES"/>
+        </w:rPr>
+        <w:t xml:space="preserve"> </w:t>
+      </w:r>
+      <w:proofErr w:type="spellStart"/>
+      <w:r>
+        <w:rPr>
+          <w:rFonts w:ascii="Times New Roman" w:hAnsi="Times New Roman" w:cs="Times New Roman"/>
+          <w:lang w:val="es-ES"/>
+        </w:rPr>
+        <w:t>asig</w:t>
+      </w:r>
+      <w:proofErr w:type="spellEnd"/>
+      <w:r>
+        <w:rPr>
+          <w:rFonts w:ascii="Times New Roman" w:hAnsi="Times New Roman" w:cs="Times New Roman"/>
+          <w:lang w:val="es-ES"/>
+        </w:rPr>
+        <w:t xml:space="preserve"> in </w:t>
+      </w:r>
+      <w:proofErr w:type="spellStart"/>
+      <w:r>
+        <w:rPr>
+          <w:rFonts w:ascii="Times New Roman" w:hAnsi="Times New Roman" w:cs="Times New Roman"/>
+          <w:lang w:val="es-ES"/>
+        </w:rPr>
+        <w:t>asigList</w:t>
+      </w:r>
+      <w:proofErr w:type="spellEnd"/>
+      <w:r>
+        <w:rPr>
+          <w:rFonts w:ascii="Times New Roman" w:hAnsi="Times New Roman" w:cs="Times New Roman"/>
+          <w:lang w:val="es-ES"/>
+        </w:rPr>
+        <w:t xml:space="preserve"> %}</w:t>
       </w:r>
       <w:r>
         <w:rPr>
@@ -89,8 +169,17 @@
           <w:rFonts w:ascii="Times New Roman" w:hAnsi="Times New Roman" w:cs="Times New Roman"/>
           <w:lang w:val="es-ES"/>
         </w:rPr>
-        <w:t xml:space="preserve"> asig}</w:t>
-      </w:r>
+        <w:t xml:space="preserve"> </w:t>
+      </w:r>
+      <w:proofErr w:type="spellStart"/>
+      <w:r>
+        <w:rPr>
+          <w:rFonts w:ascii="Times New Roman" w:hAnsi="Times New Roman" w:cs="Times New Roman"/>
+          <w:lang w:val="es-ES"/>
+        </w:rPr>
+        <w:t>asig</w:t>
+      </w:r>
+      <w:proofErr w:type="spellEnd"/>
       <w:r>
         <w:rPr>
           <w:rFonts w:ascii="Times New Roman" w:hAnsi="Times New Roman" w:cs="Times New Roman"/>
@@ -103,6 +192,13 @@
           <w:rFonts w:ascii="Times New Roman" w:hAnsi="Times New Roman" w:cs="Times New Roman"/>
           <w:lang w:val="es-ES"/>
         </w:rPr>
+        <w:t>}</w:t>
+      </w:r>
+      <w:r>
+        <w:rPr>
+          <w:rFonts w:ascii="Times New Roman" w:hAnsi="Times New Roman" w:cs="Times New Roman"/>
+          <w:lang w:val="es-ES"/>
+        </w:rPr>
         <w:ptab w:relativeTo="margin" w:alignment="right" w:leader="hyphen"/>
       </w:r>
       <w:r>
@@ -110,7 +206,23 @@
           <w:rFonts w:ascii="Times New Roman" w:hAnsi="Times New Roman" w:cs="Times New Roman"/>
           <w:lang w:val="es-ES"/>
         </w:rPr>
-        <w:t>{% endfor %}</w:t>
+        <w:t xml:space="preserve">{% </w:t>
+      </w:r>
+      <w:proofErr w:type="spellStart"/>
+      <w:r>
+        <w:rPr>
+          <w:rFonts w:ascii="Times New Roman" w:hAnsi="Times New Roman" w:cs="Times New Roman"/>
+          <w:lang w:val="es-ES"/>
+        </w:rPr>
+        <w:t>endfor</w:t>
+      </w:r>
+      <w:proofErr w:type="spellEnd"/>
+      <w:r>
+        <w:rPr>
+          <w:rFonts w:ascii="Times New Roman" w:hAnsi="Times New Roman" w:cs="Times New Roman"/>
+          <w:lang w:val="es-ES"/>
+        </w:rPr>
+        <w:t xml:space="preserve"> %}</w:t>
       </w:r>
       <w:r>
         <w:rPr>
@@ -238,14 +350,53 @@
           <w:rFonts w:ascii="Times New Roman" w:hAnsi="Times New Roman" w:cs="Times New Roman"/>
           <w:lang w:val="es-ES"/>
         </w:rPr>
-        <w:t>{{ dni }}</w:t>
-      </w:r>
-      <w:r>
-        <w:rPr>
-          <w:rFonts w:ascii="Times New Roman" w:hAnsi="Times New Roman" w:cs="Times New Roman"/>
-          <w:lang w:val="es-ES"/>
-        </w:rPr>
-        <w:t>, para ser presentado ante quien corresponda</w:t>
+        <w:t xml:space="preserve">{{ </w:t>
+      </w:r>
+      <w:proofErr w:type="spellStart"/>
+      <w:r>
+        <w:rPr>
+          <w:rFonts w:ascii="Times New Roman" w:hAnsi="Times New Roman" w:cs="Times New Roman"/>
+          <w:lang w:val="es-ES"/>
+        </w:rPr>
+        <w:t>dni</w:t>
+      </w:r>
+      <w:proofErr w:type="spellEnd"/>
+      <w:r>
+        <w:rPr>
+          <w:rFonts w:ascii="Times New Roman" w:hAnsi="Times New Roman" w:cs="Times New Roman"/>
+          <w:lang w:val="es-ES"/>
+        </w:rPr>
+        <w:t xml:space="preserve"> }}</w:t>
+      </w:r>
+      <w:r>
+        <w:rPr>
+          <w:rFonts w:ascii="Times New Roman" w:hAnsi="Times New Roman" w:cs="Times New Roman"/>
+          <w:lang w:val="es-ES"/>
+        </w:rPr>
+        <w:t>, para ser presentado ante</w:t>
+      </w:r>
+      <w:r>
+        <w:rPr>
+          <w:rFonts w:ascii="Times New Roman" w:hAnsi="Times New Roman" w:cs="Times New Roman"/>
+          <w:lang w:val="es-ES"/>
+        </w:rPr>
+        <w:t xml:space="preserve"> {{ </w:t>
+      </w:r>
+      <w:proofErr w:type="spellStart"/>
+      <w:r>
+        <w:rPr>
+          <w:rFonts w:ascii="Times New Roman" w:hAnsi="Times New Roman" w:cs="Times New Roman"/>
+          <w:lang w:val="es-ES"/>
+        </w:rPr>
+        <w:t>antequien</w:t>
+      </w:r>
+      <w:proofErr w:type="spellEnd"/>
+      <w:r>
+        <w:rPr>
+          <w:rFonts w:ascii="Times New Roman" w:hAnsi="Times New Roman" w:cs="Times New Roman"/>
+          <w:lang w:val="es-ES"/>
+        </w:rPr>
+        <w:t xml:space="preserve"> }}</w:t>
       </w:r>
       <w:r>
         <w:rPr>
@@ -276,7 +427,47 @@
           <w:rFonts w:ascii="Times New Roman" w:hAnsi="Times New Roman" w:cs="Times New Roman"/>
           <w:lang w:val="es-ES"/>
         </w:rPr>
-        <w:t>{{ fechaylugar }}</w:t>
+        <w:t>Se deja constancia de que las asignaturas certificadas son aquellas que la persona ha cursado y aprobado en el plan de estudios.</w:t>
+      </w:r>
+      <w:r>
+        <w:rPr>
+          <w:rFonts w:ascii="Times New Roman" w:hAnsi="Times New Roman" w:cs="Times New Roman"/>
+          <w:lang w:val="es-ES"/>
+        </w:rPr>
+        <w:ptab w:relativeTo="margin" w:alignment="right" w:leader="hyphen"/>
+      </w:r>
+    </w:p>
+    <w:p>
+      <w:pPr>
+        <w:spacing w:after="0" w:line="240" w:lineRule="auto"/>
+        <w:jc w:val="both"/>
+        <w:rPr>
+          <w:rFonts w:ascii="Times New Roman" w:hAnsi="Times New Roman" w:cs="Times New Roman"/>
+          <w:lang w:val="es-ES"/>
+        </w:rPr>
+      </w:pPr>
+      <w:r>
+        <w:rPr>
+          <w:rFonts w:ascii="Times New Roman" w:hAnsi="Times New Roman" w:cs="Times New Roman"/>
+          <w:lang w:val="es-ES"/>
+        </w:rPr>
+        <w:t xml:space="preserve">{{ </w:t>
+      </w:r>
+      <w:proofErr w:type="spellStart"/>
+      <w:r>
+        <w:rPr>
+          <w:rFonts w:ascii="Times New Roman" w:hAnsi="Times New Roman" w:cs="Times New Roman"/>
+          <w:lang w:val="es-ES"/>
+        </w:rPr>
+        <w:t>fechaylugar</w:t>
+      </w:r>
+      <w:proofErr w:type="spellEnd"/>
+      <w:r>
+        <w:rPr>
+          <w:rFonts w:ascii="Times New Roman" w:hAnsi="Times New Roman" w:cs="Times New Roman"/>
+          <w:lang w:val="es-ES"/>
+        </w:rPr>
+        <w:t xml:space="preserve"> }}</w:t>
       </w:r>
     </w:p>
     <w:p>
@@ -322,7 +513,7 @@
 </file>
 
 <file path=word/endnotes.xml><?xml version="1.0" encoding="utf-8"?>
-<w:endnotes xmlns:wpc="http://schemas.microsoft.com/office/word/2010/wordprocessingCanvas" xmlns:cx="http://schemas.microsoft.com/office/drawing/2014/chartex" xmlns:cx1="http://schemas.microsoft.com/office/drawing/2015/9/8/chartex" xmlns:cx2="http://schemas.microsoft.com/office/drawing/2015/10/21/chartex" xmlns:cx3="http://schemas.microsoft.com/office/drawing/2016/5/9/chartex" xmlns:cx4="http://schemas.microsoft.com/office/drawing/2016/5/10/chartex" xmlns:cx5="http://schemas.microsoft.com/office/drawing/2016/5/11/chartex" xmlns:cx6="http://schemas.microsoft.com/office/drawing/2016/5/12/chartex" xmlns:cx7="http://schemas.microsoft.com/office/drawing/2016/5/13/chartex" xmlns:cx8="http://schemas.microsoft.com/office/drawing/2016/5/14/chartex" xmlns:mc="http://schemas.openxmlformats.org/markup-compatibility/2006" xmlns:aink="http://schemas.microsoft.com/office/drawing/2016/ink" xmlns:am3d="http://schemas.microsoft.com/office/drawing/2017/model3d" xmlns:o="urn:schemas-microsoft-com:office:office" xmlns:oel="http://schemas.microsoft.com/office/2019/extlst" xmlns:r="http://schemas.openxmlformats.org/officeDocument/2006/relationships" xmlns:m="http://schemas.openxmlformats.org/officeDocument/2006/math" xmlns:v="urn:schemas-microsoft-com:vml" xmlns:wp14="http://schemas.microsoft.com/office/word/2010/wordprocessingDrawing" xmlns:wp="http://schemas.openxmlformats.org/drawingml/2006/wordprocessingDrawing" xmlns:w10="urn:schemas-microsoft-com:office:word" xmlns:w="http://schemas.openxmlformats.org/wordprocessingml/2006/main" xmlns:w14="http://schemas.microsoft.com/office/word/2010/wordml" xmlns:w15="http://schemas.microsoft.com/office/word/2012/wordml" xmlns:w16cex="http://schemas.microsoft.com/office/word/2018/wordml/cex" xmlns:w16cid="http://schemas.microsoft.com/office/word/2016/wordml/cid" xmlns:w16="http://schemas.microsoft.com/office/word/2018/wordml" xmlns:w16sdtdh="http://schemas.microsoft.com/office/word/2020/wordml/sdtdatahash" xmlns:w16se="http://schemas.microsoft.com/office/word/2015/wordml/symex" xmlns:wpg="http://schemas.microsoft.com/office/word/2010/wordprocessingGroup" xmlns:wpi="http://schemas.microsoft.com/office/word/2010/wordprocessingInk" xmlns:wne="http://schemas.microsoft.com/office/word/2006/wordml" xmlns:wps="http://schemas.microsoft.com/office/word/2010/wordprocessingShape" mc:Ignorable="w14 w15 w16se w16cid w16 w16cex w16sdtdh wp14">
+<w:endnotes xmlns:wpc="http://schemas.microsoft.com/office/word/2010/wordprocessingCanvas" xmlns:cx="http://schemas.microsoft.com/office/drawing/2014/chartex" xmlns:cx1="http://schemas.microsoft.com/office/drawing/2015/9/8/chartex" xmlns:cx2="http://schemas.microsoft.com/office/drawing/2015/10/21/chartex" xmlns:cx3="http://schemas.microsoft.com/office/drawing/2016/5/9/chartex" xmlns:cx4="http://schemas.microsoft.com/office/drawing/2016/5/10/chartex" xmlns:cx5="http://schemas.microsoft.com/office/drawing/2016/5/11/chartex" xmlns:cx6="http://schemas.microsoft.com/office/drawing/2016/5/12/chartex" xmlns:cx7="http://schemas.microsoft.com/office/drawing/2016/5/13/chartex" xmlns:cx8="http://schemas.microsoft.com/office/drawing/2016/5/14/chartex" xmlns:mc="http://schemas.openxmlformats.org/markup-compatibility/2006" xmlns:aink="http://schemas.microsoft.com/office/drawing/2016/ink" xmlns:am3d="http://schemas.microsoft.com/office/drawing/2017/model3d" xmlns:o="urn:schemas-microsoft-com:office:office" xmlns:oel="http://schemas.microsoft.com/office/2019/extlst" xmlns:r="http://schemas.openxmlformats.org/officeDocument/2006/relationships" xmlns:m="http://schemas.openxmlformats.org/officeDocument/2006/math" xmlns:v="urn:schemas-microsoft-com:vml" xmlns:wp14="http://schemas.microsoft.com/office/word/2010/wordprocessingDrawing" xmlns:wp="http://schemas.openxmlformats.org/drawingml/2006/wordprocessingDrawing" xmlns:w10="urn:schemas-microsoft-com:office:word" xmlns:w="http://schemas.openxmlformats.org/wordprocessingml/2006/main" xmlns:w14="http://schemas.microsoft.com/office/word/2010/wordml" xmlns:w15="http://schemas.microsoft.com/office/word/2012/wordml" xmlns:w16cex="http://schemas.microsoft.com/office/word/2018/wordml/cex" xmlns:w16cid="http://schemas.microsoft.com/office/word/2016/wordml/cid" xmlns:w16="http://schemas.microsoft.com/office/word/2018/wordml" xmlns:w16du="http://schemas.microsoft.com/office/word/2023/wordml/word16du" xmlns:w16sdtdh="http://schemas.microsoft.com/office/word/2020/wordml/sdtdatahash" xmlns:w16se="http://schemas.microsoft.com/office/word/2015/wordml/symex" xmlns:wpg="http://schemas.microsoft.com/office/word/2010/wordprocessingGroup" xmlns:wpi="http://schemas.microsoft.com/office/word/2010/wordprocessingInk" xmlns:wne="http://schemas.microsoft.com/office/word/2006/wordml" xmlns:wps="http://schemas.microsoft.com/office/word/2010/wordprocessingShape" mc:Ignorable="w14 w15 w16se w16cid w16 w16cex w16sdtdh w16du wp14">
   <w:endnote w:type="separator" w:id="-1">
     <w:p>
       <w:pPr>
@@ -347,7 +538,7 @@
 </file>
 
 <file path=word/footnotes.xml><?xml version="1.0" encoding="utf-8"?>
-<w:footnotes xmlns:wpc="http://schemas.microsoft.com/office/word/2010/wordprocessingCanvas" xmlns:cx="http://schemas.microsoft.com/office/drawing/2014/chartex" xmlns:cx1="http://schemas.microsoft.com/office/drawing/2015/9/8/chartex" xmlns:cx2="http://schemas.microsoft.com/office/drawing/2015/10/21/chartex" xmlns:cx3="http://schemas.microsoft.com/office/drawing/2016/5/9/chartex" xmlns:cx4="http://schemas.microsoft.com/office/drawing/2016/5/10/chartex" xmlns:cx5="http://schemas.microsoft.com/office/drawing/2016/5/11/chartex" xmlns:cx6="http://schemas.microsoft.com/office/drawing/2016/5/12/chartex" xmlns:cx7="http://schemas.microsoft.com/office/drawing/2016/5/13/chartex" xmlns:cx8="http://schemas.microsoft.com/office/drawing/2016/5/14/chartex" xmlns:mc="http://schemas.openxmlformats.org/markup-compatibility/2006" xmlns:aink="http://schemas.microsoft.com/office/drawing/2016/ink" xmlns:am3d="http://schemas.microsoft.com/office/drawing/2017/model3d" xmlns:o="urn:schemas-microsoft-com:office:office" xmlns:oel="http://schemas.microsoft.com/office/2019/extlst" xmlns:r="http://schemas.openxmlformats.org/officeDocument/2006/relationships" xmlns:m="http://schemas.openxmlformats.org/officeDocument/2006/math" xmlns:v="urn:schemas-microsoft-com:vml" xmlns:wp14="http://schemas.microsoft.com/office/word/2010/wordprocessingDrawing" xmlns:wp="http://schemas.openxmlformats.org/drawingml/2006/wordprocessingDrawing" xmlns:w10="urn:schemas-microsoft-com:office:word" xmlns:w="http://schemas.openxmlformats.org/wordprocessingml/2006/main" xmlns:w14="http://schemas.microsoft.com/office/word/2010/wordml" xmlns:w15="http://schemas.microsoft.com/office/word/2012/wordml" xmlns:w16cex="http://schemas.microsoft.com/office/word/2018/wordml/cex" xmlns:w16cid="http://schemas.microsoft.com/office/word/2016/wordml/cid" xmlns:w16="http://schemas.microsoft.com/office/word/2018/wordml" xmlns:w16sdtdh="http://schemas.microsoft.com/office/word/2020/wordml/sdtdatahash" xmlns:w16se="http://schemas.microsoft.com/office/word/2015/wordml/symex" xmlns:wpg="http://schemas.microsoft.com/office/word/2010/wordprocessingGroup" xmlns:wpi="http://schemas.microsoft.com/office/word/2010/wordprocessingInk" xmlns:wne="http://schemas.microsoft.com/office/word/2006/wordml" xmlns:wps="http://schemas.microsoft.com/office/word/2010/wordprocessingShape" mc:Ignorable="w14 w15 w16se w16cid w16 w16cex w16sdtdh wp14">
+<w:footnotes xmlns:wpc="http://schemas.microsoft.com/office/word/2010/wordprocessingCanvas" xmlns:cx="http://schemas.microsoft.com/office/drawing/2014/chartex" xmlns:cx1="http://schemas.microsoft.com/office/drawing/2015/9/8/chartex" xmlns:cx2="http://schemas.microsoft.com/office/drawing/2015/10/21/chartex" xmlns:cx3="http://schemas.microsoft.com/office/drawing/2016/5/9/chartex" xmlns:cx4="http://schemas.microsoft.com/office/drawing/2016/5/10/chartex" xmlns:cx5="http://schemas.microsoft.com/office/drawing/2016/5/11/chartex" xmlns:cx6="http://schemas.microsoft.com/office/drawing/2016/5/12/chartex" xmlns:cx7="http://schemas.microsoft.com/office/drawing/2016/5/13/chartex" xmlns:cx8="http://schemas.microsoft.com/office/drawing/2016/5/14/chartex" xmlns:mc="http://schemas.openxmlformats.org/markup-compatibility/2006" xmlns:aink="http://schemas.microsoft.com/office/drawing/2016/ink" xmlns:am3d="http://schemas.microsoft.com/office/drawing/2017/model3d" xmlns:o="urn:schemas-microsoft-com:office:office" xmlns:oel="http://schemas.microsoft.com/office/2019/extlst" xmlns:r="http://schemas.openxmlformats.org/officeDocument/2006/relationships" xmlns:m="http://schemas.openxmlformats.org/officeDocument/2006/math" xmlns:v="urn:schemas-microsoft-com:vml" xmlns:wp14="http://schemas.microsoft.com/office/word/2010/wordprocessingDrawing" xmlns:wp="http://schemas.openxmlformats.org/drawingml/2006/wordprocessingDrawing" xmlns:w10="urn:schemas-microsoft-com:office:word" xmlns:w="http://schemas.openxmlformats.org/wordprocessingml/2006/main" xmlns:w14="http://schemas.microsoft.com/office/word/2010/wordml" xmlns:w15="http://schemas.microsoft.com/office/word/2012/wordml" xmlns:w16cex="http://schemas.microsoft.com/office/word/2018/wordml/cex" xmlns:w16cid="http://schemas.microsoft.com/office/word/2016/wordml/cid" xmlns:w16="http://schemas.microsoft.com/office/word/2018/wordml" xmlns:w16du="http://schemas.microsoft.com/office/word/2023/wordml/word16du" xmlns:w16sdtdh="http://schemas.microsoft.com/office/word/2020/wordml/sdtdatahash" xmlns:w16se="http://schemas.microsoft.com/office/word/2015/wordml/symex" xmlns:wpg="http://schemas.microsoft.com/office/word/2010/wordprocessingGroup" xmlns:wpi="http://schemas.microsoft.com/office/word/2010/wordprocessingInk" xmlns:wne="http://schemas.microsoft.com/office/word/2006/wordml" xmlns:wps="http://schemas.microsoft.com/office/word/2010/wordprocessingShape" mc:Ignorable="w14 w15 w16se w16cid w16 w16cex w16sdtdh w16du wp14">
   <w:footnote w:type="separator" w:id="-1">
     <w:p>
       <w:pPr>
@@ -372,7 +563,7 @@
 </file>
 
 <file path=word/header1.xml><?xml version="1.0" encoding="utf-8"?>
-<w:hdr xmlns:wpc="http://schemas.microsoft.com/office/word/2010/wordprocessingCanvas" xmlns:cx="http://schemas.microsoft.com/office/drawing/2014/chartex" xmlns:cx1="http://schemas.microsoft.com/office/drawing/2015/9/8/chartex" xmlns:cx2="http://schemas.microsoft.com/office/drawing/2015/10/21/chartex" xmlns:cx3="http://schemas.microsoft.com/office/drawing/2016/5/9/chartex" xmlns:cx4="http://schemas.microsoft.com/office/drawing/2016/5/10/chartex" xmlns:cx5="http://schemas.microsoft.com/office/drawing/2016/5/11/chartex" xmlns:cx6="http://schemas.microsoft.com/office/drawing/2016/5/12/chartex" xmlns:cx7="http://schemas.microsoft.com/office/drawing/2016/5/13/chartex" xmlns:cx8="http://schemas.microsoft.com/office/drawing/2016/5/14/chartex" xmlns:mc="http://schemas.openxmlformats.org/markup-compatibility/2006" xmlns:aink="http://schemas.microsoft.com/office/drawing/2016/ink" xmlns:am3d="http://schemas.microsoft.com/office/drawing/2017/model3d" xmlns:o="urn:schemas-microsoft-com:office:office" xmlns:oel="http://schemas.microsoft.com/office/2019/extlst" xmlns:r="http://schemas.openxmlformats.org/officeDocument/2006/relationships" xmlns:m="http://schemas.openxmlformats.org/officeDocument/2006/math" xmlns:v="urn:schemas-microsoft-com:vml" xmlns:wp14="http://schemas.microsoft.com/office/word/2010/wordprocessingDrawing" xmlns:wp="http://schemas.openxmlformats.org/drawingml/2006/wordprocessingDrawing" xmlns:w10="urn:schemas-microsoft-com:office:word" xmlns:w="http://schemas.openxmlformats.org/wordprocessingml/2006/main" xmlns:w14="http://schemas.microsoft.com/office/word/2010/wordml" xmlns:w15="http://schemas.microsoft.com/office/word/2012/wordml" xmlns:w16cex="http://schemas.microsoft.com/office/word/2018/wordml/cex" xmlns:w16cid="http://schemas.microsoft.com/office/word/2016/wordml/cid" xmlns:w16="http://schemas.microsoft.com/office/word/2018/wordml" xmlns:w16sdtdh="http://schemas.microsoft.com/office/word/2020/wordml/sdtdatahash" xmlns:w16se="http://schemas.microsoft.com/office/word/2015/wordml/symex" xmlns:wpg="http://schemas.microsoft.com/office/word/2010/wordprocessingGroup" xmlns:wpi="http://schemas.microsoft.com/office/word/2010/wordprocessingInk" xmlns:wne="http://schemas.microsoft.com/office/word/2006/wordml" xmlns:wps="http://schemas.microsoft.com/office/word/2010/wordprocessingShape" mc:Ignorable="w14 w15 w16se w16cid w16 w16cex w16sdtdh wp14">
+<w:hdr xmlns:wpc="http://schemas.microsoft.com/office/word/2010/wordprocessingCanvas" xmlns:cx="http://schemas.microsoft.com/office/drawing/2014/chartex" xmlns:cx1="http://schemas.microsoft.com/office/drawing/2015/9/8/chartex" xmlns:cx2="http://schemas.microsoft.com/office/drawing/2015/10/21/chartex" xmlns:cx3="http://schemas.microsoft.com/office/drawing/2016/5/9/chartex" xmlns:cx4="http://schemas.microsoft.com/office/drawing/2016/5/10/chartex" xmlns:cx5="http://schemas.microsoft.com/office/drawing/2016/5/11/chartex" xmlns:cx6="http://schemas.microsoft.com/office/drawing/2016/5/12/chartex" xmlns:cx7="http://schemas.microsoft.com/office/drawing/2016/5/13/chartex" xmlns:cx8="http://schemas.microsoft.com/office/drawing/2016/5/14/chartex" xmlns:mc="http://schemas.openxmlformats.org/markup-compatibility/2006" xmlns:aink="http://schemas.microsoft.com/office/drawing/2016/ink" xmlns:am3d="http://schemas.microsoft.com/office/drawing/2017/model3d" xmlns:o="urn:schemas-microsoft-com:office:office" xmlns:oel="http://schemas.microsoft.com/office/2019/extlst" xmlns:r="http://schemas.openxmlformats.org/officeDocument/2006/relationships" xmlns:m="http://schemas.openxmlformats.org/officeDocument/2006/math" xmlns:v="urn:schemas-microsoft-com:vml" xmlns:wp14="http://schemas.microsoft.com/office/word/2010/wordprocessingDrawing" xmlns:wp="http://schemas.openxmlformats.org/drawingml/2006/wordprocessingDrawing" xmlns:w10="urn:schemas-microsoft-com:office:word" xmlns:w="http://schemas.openxmlformats.org/wordprocessingml/2006/main" xmlns:w14="http://schemas.microsoft.com/office/word/2010/wordml" xmlns:w15="http://schemas.microsoft.com/office/word/2012/wordml" xmlns:w16cex="http://schemas.microsoft.com/office/word/2018/wordml/cex" xmlns:w16cid="http://schemas.microsoft.com/office/word/2016/wordml/cid" xmlns:w16="http://schemas.microsoft.com/office/word/2018/wordml" xmlns:w16du="http://schemas.microsoft.com/office/word/2023/wordml/word16du" xmlns:w16sdtdh="http://schemas.microsoft.com/office/word/2020/wordml/sdtdatahash" xmlns:w16se="http://schemas.microsoft.com/office/word/2015/wordml/symex" xmlns:wpg="http://schemas.microsoft.com/office/word/2010/wordprocessingGroup" xmlns:wpi="http://schemas.microsoft.com/office/word/2010/wordprocessingInk" xmlns:wne="http://schemas.microsoft.com/office/word/2006/wordml" xmlns:wps="http://schemas.microsoft.com/office/word/2010/wordprocessingShape" mc:Ignorable="w14 w15 w16se w16cid w16 w16cex w16sdtdh w16du wp14">
   <w:p>
     <w:pPr>
       <w:tabs>
@@ -497,7 +688,7 @@
 </file>
 
 <file path=word/styles.xml><?xml version="1.0" encoding="utf-8"?>
-<w:styles xmlns:mc="http://schemas.openxmlformats.org/markup-compatibility/2006" xmlns:r="http://schemas.openxmlformats.org/officeDocument/2006/relationships" xmlns:w="http://schemas.openxmlformats.org/wordprocessingml/2006/main" xmlns:w14="http://schemas.microsoft.com/office/word/2010/wordml" xmlns:w15="http://schemas.microsoft.com/office/word/2012/wordml" xmlns:w16cex="http://schemas.microsoft.com/office/word/2018/wordml/cex" xmlns:w16cid="http://schemas.microsoft.com/office/word/2016/wordml/cid" xmlns:w16="http://schemas.microsoft.com/office/word/2018/wordml" xmlns:w16sdtdh="http://schemas.microsoft.com/office/word/2020/wordml/sdtdatahash" xmlns:w16se="http://schemas.microsoft.com/office/word/2015/wordml/symex" mc:Ignorable="w14 w15 w16se w16cid w16 w16cex w16sdtdh">
+<w:styles xmlns:mc="http://schemas.openxmlformats.org/markup-compatibility/2006" xmlns:r="http://schemas.openxmlformats.org/officeDocument/2006/relationships" xmlns:w="http://schemas.openxmlformats.org/wordprocessingml/2006/main" xmlns:w14="http://schemas.microsoft.com/office/word/2010/wordml" xmlns:w15="http://schemas.microsoft.com/office/word/2012/wordml" xmlns:w16cex="http://schemas.microsoft.com/office/word/2018/wordml/cex" xmlns:w16cid="http://schemas.microsoft.com/office/word/2016/wordml/cid" xmlns:w16="http://schemas.microsoft.com/office/word/2018/wordml" xmlns:w16du="http://schemas.microsoft.com/office/word/2023/wordml/word16du" xmlns:w16sdtdh="http://schemas.microsoft.com/office/word/2020/wordml/sdtdatahash" xmlns:w16se="http://schemas.microsoft.com/office/word/2015/wordml/symex" mc:Ignorable="w14 w15 w16se w16cid w16 w16cex w16sdtdh w16du">
   <w:docDefaults>
     <w:rPrDefault>
       <w:rPr>

</xml_diff>